<commit_message>
REDAN-2. Inclusion en las páginas web de los nuevos parámetros de telefonía para Version 1.1.x Nuevos: Parámetros: 	iDetLineaAB; 	iEnableNoED137; 	itiporespuesta; 	additional_uri_remota; 	additional_superv_options; 	additional_itiporespuesta; Se ha creado una página específica para Colaterales de telefonía.
git-svn-id: http://10.34.58.18/svn/svn_repository/UlisesG5000/branches/agl-dev/ug5k-app-server-v2@8464 b1d50d5f-df8f-9249-af92-6a0d583c2fd7
</commit_message>
<xml_diff>
--- a/uv5ki-gw-cfg/Doc/NuevosparametrosconfigurablesCGWv2.docx
+++ b/uv5ki-gw-cfg/Doc/NuevosparametrosconfigurablesCGWv2.docx
@@ -1,6 +1,6 @@
 
 <file path=word/document.xml><?xml version="1.0" encoding="utf-8"?>
-<w:document xmlns:wpc="http://schemas.microsoft.com/office/word/2010/wordprocessingCanvas" xmlns:cx="http://schemas.microsoft.com/office/drawing/2014/chartex" xmlns:cx1="http://schemas.microsoft.com/office/drawing/2015/9/8/chartex" xmlns:cx2="http://schemas.microsoft.com/office/drawing/2015/10/21/chartex" xmlns:cx3="http://schemas.microsoft.com/office/drawing/2016/5/9/chartex" xmlns:cx4="http://schemas.microsoft.com/office/drawing/2016/5/10/chartex" xmlns:cx5="http://schemas.microsoft.com/office/drawing/2016/5/11/chartex" xmlns:cx6="http://schemas.microsoft.com/office/drawing/2016/5/12/chartex" xmlns:cx7="http://schemas.microsoft.com/office/drawing/2016/5/13/chartex" xmlns:cx8="http://schemas.microsoft.com/office/drawing/2016/5/14/chartex" xmlns:mc="http://schemas.openxmlformats.org/markup-compatibility/2006" xmlns:aink="http://schemas.microsoft.com/office/drawing/2016/ink" xmlns:am3d="http://schemas.microsoft.com/office/drawing/2017/model3d" xmlns:o="urn:schemas-microsoft-com:office:office" xmlns:r="http://schemas.openxmlformats.org/officeDocument/2006/relationships" xmlns:m="http://schemas.openxmlformats.org/officeDocument/2006/math" xmlns:v="urn:schemas-microsoft-com:vml" xmlns:wp14="http://schemas.microsoft.com/office/word/2010/wordprocessingDrawing" xmlns:wp="http://schemas.openxmlformats.org/drawingml/2006/wordprocessingDrawing" xmlns:w10="urn:schemas-microsoft-com:office:word" xmlns:w="http://schemas.openxmlformats.org/wordprocessingml/2006/main" xmlns:w14="http://schemas.microsoft.com/office/word/2010/wordml" xmlns:w15="http://schemas.microsoft.com/office/word/2012/wordml" xmlns:w16cid="http://schemas.microsoft.com/office/word/2016/wordml/cid" xmlns:w16se="http://schemas.microsoft.com/office/word/2015/wordml/symex" xmlns:wpg="http://schemas.microsoft.com/office/word/2010/wordprocessingGroup" xmlns:wpi="http://schemas.microsoft.com/office/word/2010/wordprocessingInk" xmlns:wne="http://schemas.microsoft.com/office/word/2006/wordml" xmlns:wps="http://schemas.microsoft.com/office/word/2010/wordprocessingShape" mc:Ignorable="w14 w15 w16se w16cid wp14">
+<w:document xmlns:wpc="http://schemas.microsoft.com/office/word/2010/wordprocessingCanvas" xmlns:mc="http://schemas.openxmlformats.org/markup-compatibility/2006" xmlns:o="urn:schemas-microsoft-com:office:office" xmlns:r="http://schemas.openxmlformats.org/officeDocument/2006/relationships" xmlns:m="http://schemas.openxmlformats.org/officeDocument/2006/math" xmlns:v="urn:schemas-microsoft-com:vml" xmlns:wp14="http://schemas.microsoft.com/office/word/2010/wordprocessingDrawing" xmlns:wp="http://schemas.openxmlformats.org/drawingml/2006/wordprocessingDrawing" xmlns:w10="urn:schemas-microsoft-com:office:word" xmlns:w="http://schemas.openxmlformats.org/wordprocessingml/2006/main" xmlns:w14="http://schemas.microsoft.com/office/word/2010/wordml" xmlns:w15="http://schemas.microsoft.com/office/word/2012/wordml" xmlns:wpg="http://schemas.microsoft.com/office/word/2010/wordprocessingGroup" xmlns:wpi="http://schemas.microsoft.com/office/word/2010/wordprocessingInk" xmlns:wne="http://schemas.microsoft.com/office/word/2006/wordml" xmlns:wps="http://schemas.microsoft.com/office/word/2010/wordprocessingShape" mc:Ignorable="w14 w15 wp14">
   <w:body>
     <w:p>
       <w:pPr>
@@ -161,27 +161,13 @@
               <w:rPr>
                 <w:szCs w:val="20"/>
               </w:rPr>
-              <w:t xml:space="preserve">habilita la detección </w:t>
-            </w:r>
-            <w:proofErr w:type="gramStart"/>
-            <w:r>
-              <w:rPr>
-                <w:szCs w:val="20"/>
-              </w:rPr>
-              <w:t xml:space="preserve">de </w:t>
-            </w:r>
-            <w:r>
-              <w:rPr>
-                <w:szCs w:val="20"/>
-              </w:rPr>
-              <w:t xml:space="preserve"> línea</w:t>
-            </w:r>
-            <w:proofErr w:type="gramEnd"/>
-            <w:r>
-              <w:rPr>
-                <w:szCs w:val="20"/>
-              </w:rPr>
-              <w:t xml:space="preserve"> AB</w:t>
+              <w:t xml:space="preserve">habilita la detección de </w:t>
+            </w:r>
+            <w:r>
+              <w:rPr>
+                <w:szCs w:val="20"/>
+              </w:rPr>
+              <w:t xml:space="preserve"> línea AB</w:t>
             </w:r>
             <w:r>
               <w:rPr>
@@ -214,35 +200,7 @@
               <w:rPr>
                 <w:szCs w:val="20"/>
               </w:rPr>
-              <w:t xml:space="preserve">: </w:t>
-            </w:r>
-            <w:proofErr w:type="spellStart"/>
-            <w:r>
-              <w:rPr>
-                <w:szCs w:val="20"/>
-              </w:rPr>
-              <w:t>Lineas</w:t>
-            </w:r>
-            <w:proofErr w:type="spellEnd"/>
-            <w:r>
-              <w:rPr>
-                <w:szCs w:val="20"/>
-              </w:rPr>
-              <w:t xml:space="preserve"> </w:t>
-            </w:r>
-            <w:proofErr w:type="spellStart"/>
-            <w:r>
-              <w:rPr>
-                <w:szCs w:val="20"/>
-              </w:rPr>
-              <w:t>tlf</w:t>
-            </w:r>
-            <w:proofErr w:type="spellEnd"/>
-            <w:r>
-              <w:rPr>
-                <w:szCs w:val="20"/>
-              </w:rPr>
-              <w:t xml:space="preserve"> AB</w:t>
+              <w:t>: Lineas tlf AB</w:t>
             </w:r>
           </w:p>
         </w:tc>
@@ -287,17 +245,8 @@
                 <w:rFonts w:cs="Courier New"/>
                 <w:szCs w:val="20"/>
               </w:rPr>
-              <w:t xml:space="preserve">No habilita detección de </w:t>
-            </w:r>
-            <w:proofErr w:type="spellStart"/>
-            <w:r>
-              <w:rPr>
-                <w:rFonts w:cs="Courier New"/>
-                <w:szCs w:val="20"/>
-              </w:rPr>
-              <w:t>linea</w:t>
-            </w:r>
-            <w:proofErr w:type="spellEnd"/>
+              <w:t>No habilita detección de linea</w:t>
+            </w:r>
           </w:p>
           <w:p>
             <w:pPr>
@@ -321,17 +270,8 @@
                 <w:rFonts w:cs="Courier New"/>
                 <w:szCs w:val="20"/>
               </w:rPr>
-              <w:t xml:space="preserve">Habilita detección de </w:t>
-            </w:r>
-            <w:proofErr w:type="spellStart"/>
-            <w:r>
-              <w:rPr>
-                <w:rFonts w:cs="Courier New"/>
-                <w:szCs w:val="20"/>
-              </w:rPr>
-              <w:t>linea</w:t>
-            </w:r>
-            <w:proofErr w:type="spellEnd"/>
+              <w:t>Habilita detección de linea</w:t>
+            </w:r>
           </w:p>
           <w:p>
             <w:pPr>
@@ -367,60 +307,13 @@
                 <w:lang w:val="en-US"/>
               </w:rPr>
             </w:pPr>
-            <w:proofErr w:type="spellStart"/>
-            <w:r>
-              <w:rPr>
-                <w:sz w:val="18"/>
-                <w:szCs w:val="18"/>
-                <w:lang w:val="en-US"/>
-              </w:rPr>
-              <w:t>sRecurso</w:t>
-            </w:r>
-            <w:proofErr w:type="spellEnd"/>
-            <w:r>
-              <w:rPr>
-                <w:sz w:val="18"/>
-                <w:szCs w:val="18"/>
-                <w:lang w:val="en-US"/>
-              </w:rPr>
-              <w:t>[</w:t>
-            </w:r>
-            <w:proofErr w:type="spellStart"/>
-            <w:r>
-              <w:rPr>
-                <w:sz w:val="18"/>
-                <w:szCs w:val="18"/>
-                <w:lang w:val="en-US"/>
-              </w:rPr>
-              <w:t>i</w:t>
-            </w:r>
-            <w:proofErr w:type="spellEnd"/>
-            <w:proofErr w:type="gramStart"/>
-            <w:r>
-              <w:rPr>
-                <w:sz w:val="18"/>
-                <w:szCs w:val="18"/>
-                <w:lang w:val="en-US"/>
-              </w:rPr>
-              <w:t>].</w:t>
-            </w:r>
-            <w:proofErr w:type="spellStart"/>
-            <w:r>
-              <w:rPr>
-                <w:sz w:val="18"/>
-                <w:szCs w:val="18"/>
-                <w:lang w:val="en-US"/>
-              </w:rPr>
-              <w:t>uIf.sTlf</w:t>
-            </w:r>
-            <w:proofErr w:type="gramEnd"/>
-            <w:r>
-              <w:rPr>
-                <w:sz w:val="18"/>
-                <w:szCs w:val="18"/>
-                <w:lang w:val="en-US"/>
-              </w:rPr>
-              <w:t>.iDet</w:t>
+            <w:r>
+              <w:rPr>
+                <w:sz w:val="18"/>
+                <w:szCs w:val="18"/>
+                <w:lang w:val="en-US"/>
+              </w:rPr>
+              <w:t>sRecurso[i].uIf.sTlf.iDet</w:t>
             </w:r>
             <w:r>
               <w:rPr>
@@ -438,7 +331,6 @@
               </w:rPr>
               <w:t>eaAB</w:t>
             </w:r>
-            <w:proofErr w:type="spellEnd"/>
           </w:p>
         </w:tc>
       </w:tr>
@@ -625,35 +517,19 @@
               <w:rPr>
                 <w:szCs w:val="20"/>
               </w:rPr>
-              <w:t xml:space="preserve">: </w:t>
-            </w:r>
-            <w:proofErr w:type="spellStart"/>
-            <w:r>
-              <w:rPr>
-                <w:szCs w:val="20"/>
-              </w:rPr>
-              <w:t>Lineas</w:t>
-            </w:r>
-            <w:proofErr w:type="spellEnd"/>
-            <w:r>
-              <w:rPr>
-                <w:szCs w:val="20"/>
-              </w:rPr>
-              <w:t xml:space="preserve"> </w:t>
-            </w:r>
-            <w:proofErr w:type="spellStart"/>
-            <w:r>
-              <w:rPr>
-                <w:szCs w:val="20"/>
-              </w:rPr>
-              <w:t>tlf</w:t>
-            </w:r>
-            <w:proofErr w:type="spellEnd"/>
-            <w:r>
-              <w:rPr>
-                <w:szCs w:val="20"/>
-              </w:rPr>
-              <w:t>, R2/N5</w:t>
+              <w:t xml:space="preserve">: Lineas </w:t>
+            </w:r>
+            <w:r>
+              <w:rPr>
+                <w:szCs w:val="20"/>
+              </w:rPr>
+              <w:t>tlf, R2/N5</w:t>
+            </w:r>
+            <w:r>
+              <w:rPr>
+                <w:szCs w:val="20"/>
+              </w:rPr>
+              <w:t xml:space="preserve"> menos lcen</w:t>
             </w:r>
           </w:p>
         </w:tc>
@@ -753,44 +629,19 @@
                 <w:szCs w:val="18"/>
               </w:rPr>
             </w:pPr>
-            <w:proofErr w:type="spellStart"/>
-            <w:r>
-              <w:rPr>
-                <w:sz w:val="18"/>
-                <w:szCs w:val="18"/>
-              </w:rPr>
-              <w:t>sRecurso</w:t>
-            </w:r>
-            <w:proofErr w:type="spellEnd"/>
-            <w:r>
-              <w:rPr>
-                <w:sz w:val="18"/>
-                <w:szCs w:val="18"/>
-              </w:rPr>
-              <w:t>[i</w:t>
-            </w:r>
-            <w:proofErr w:type="gramStart"/>
-            <w:r>
-              <w:rPr>
-                <w:sz w:val="18"/>
-                <w:szCs w:val="18"/>
-              </w:rPr>
-              <w:t>].uIf.s</w:t>
-            </w:r>
-            <w:r>
-              <w:rPr>
-                <w:sz w:val="18"/>
-                <w:szCs w:val="18"/>
-              </w:rPr>
-              <w:t>General</w:t>
-            </w:r>
-            <w:proofErr w:type="gramEnd"/>
-            <w:r>
-              <w:rPr>
-                <w:sz w:val="18"/>
-                <w:szCs w:val="18"/>
-              </w:rPr>
-              <w:t>.</w:t>
+            <w:r>
+              <w:rPr>
+                <w:sz w:val="18"/>
+                <w:szCs w:val="18"/>
+              </w:rPr>
+              <w:t>sRecurso[i].uIf.s</w:t>
+            </w:r>
+            <w:r>
+              <w:rPr>
+                <w:sz w:val="18"/>
+                <w:szCs w:val="18"/>
+              </w:rPr>
+              <w:t>General.</w:t>
             </w:r>
             <w:r>
               <w:rPr>
@@ -926,21 +777,7 @@
               <w:rPr>
                 <w:szCs w:val="20"/>
               </w:rPr>
-              <w:t xml:space="preserve"> que un recurso permite como origen de las llamadas </w:t>
-            </w:r>
-            <w:proofErr w:type="spellStart"/>
-            <w:r>
-              <w:rPr>
-                <w:szCs w:val="20"/>
-              </w:rPr>
-              <w:t>sio</w:t>
-            </w:r>
-            <w:proofErr w:type="spellEnd"/>
-            <w:r>
-              <w:rPr>
-                <w:szCs w:val="20"/>
-              </w:rPr>
-              <w:t xml:space="preserve"> entrantes</w:t>
+              <w:t xml:space="preserve"> que un recurso permite como origen de las llamadas sio entrantes</w:t>
             </w:r>
           </w:p>
         </w:tc>
@@ -967,36 +804,16 @@
               <w:rPr>
                 <w:szCs w:val="20"/>
               </w:rPr>
-              <w:t xml:space="preserve">: </w:t>
-            </w:r>
-            <w:proofErr w:type="spellStart"/>
-            <w:r>
-              <w:rPr>
-                <w:szCs w:val="20"/>
-              </w:rPr>
-              <w:t>Lineas</w:t>
-            </w:r>
-            <w:proofErr w:type="spellEnd"/>
-            <w:r>
-              <w:rPr>
-                <w:szCs w:val="20"/>
-              </w:rPr>
-              <w:t xml:space="preserve"> </w:t>
-            </w:r>
-            <w:proofErr w:type="spellStart"/>
-            <w:r>
-              <w:rPr>
-                <w:szCs w:val="20"/>
-              </w:rPr>
-              <w:t>tlf</w:t>
-            </w:r>
-            <w:proofErr w:type="spellEnd"/>
-            <w:r>
-              <w:rPr>
-                <w:szCs w:val="20"/>
-              </w:rPr>
-              <w:t>, R2/N5</w:t>
-            </w:r>
+              <w:t xml:space="preserve">: Lineas </w:t>
+            </w:r>
+            <w:r>
+              <w:rPr>
+                <w:szCs w:val="20"/>
+              </w:rPr>
+              <w:t>tlf, R2/N5</w:t>
+            </w:r>
+            <w:bookmarkStart w:id="0" w:name="_GoBack"/>
+            <w:bookmarkEnd w:id="0"/>
           </w:p>
         </w:tc>
       </w:tr>
@@ -1040,29 +857,14 @@
                 <w:szCs w:val="20"/>
                 <w:lang w:val="en-US"/>
               </w:rPr>
-              <w:t xml:space="preserve">struct </w:t>
-            </w:r>
-            <w:proofErr w:type="spellStart"/>
-            <w:r>
-              <w:rPr>
-                <w:szCs w:val="20"/>
-                <w:lang w:val="en-US"/>
-              </w:rPr>
-              <w:t>st_rangoATS</w:t>
-            </w:r>
-            <w:proofErr w:type="spellEnd"/>
-            <w:r>
-              <w:rPr>
-                <w:szCs w:val="20"/>
-                <w:lang w:val="en-US"/>
-              </w:rPr>
-              <w:t xml:space="preserve"> {</w:t>
-            </w:r>
-          </w:p>
-          <w:p>
-            <w:pPr>
-              <w:rPr>
-                <w:szCs w:val="20"/>
+              <w:t>struct st_rangoATS {</w:t>
+            </w:r>
+          </w:p>
+          <w:p>
+            <w:pPr>
+              <w:rPr>
+                <w:szCs w:val="20"/>
+                <w:lang w:val="en-US"/>
               </w:rPr>
             </w:pPr>
             <w:r>
@@ -1072,31 +874,25 @@
               </w:rPr>
               <w:t xml:space="preserve">    </w:t>
             </w:r>
-            <w:proofErr w:type="spellStart"/>
-            <w:r>
-              <w:rPr>
-                <w:szCs w:val="20"/>
-              </w:rPr>
-              <w:t>char</w:t>
-            </w:r>
-            <w:proofErr w:type="spellEnd"/>
-            <w:r>
-              <w:rPr>
-                <w:szCs w:val="20"/>
-              </w:rPr>
-              <w:t xml:space="preserve"> inicial [LONG_AB_ATS];/*0 para indicar fin de tabla*/</w:t>
-            </w:r>
-          </w:p>
-          <w:p>
-            <w:pPr>
-              <w:rPr>
-                <w:szCs w:val="20"/>
-                <w:lang w:val="en-US"/>
-              </w:rPr>
-            </w:pPr>
-            <w:r>
-              <w:rPr>
-                <w:szCs w:val="20"/>
+            <w:r>
+              <w:rPr>
+                <w:szCs w:val="20"/>
+                <w:lang w:val="en-US"/>
+              </w:rPr>
+              <w:t>char inicial [LONG_AB_ATS];/*0 para indicar fin de tabla*/</w:t>
+            </w:r>
+          </w:p>
+          <w:p>
+            <w:pPr>
+              <w:rPr>
+                <w:szCs w:val="20"/>
+                <w:lang w:val="en-US"/>
+              </w:rPr>
+            </w:pPr>
+            <w:r>
+              <w:rPr>
+                <w:szCs w:val="20"/>
+                <w:lang w:val="en-US"/>
               </w:rPr>
               <w:t xml:space="preserve">    </w:t>
             </w:r>
@@ -1127,56 +923,12 @@
                 <w:szCs w:val="20"/>
               </w:rPr>
             </w:pPr>
-            <w:proofErr w:type="spellStart"/>
-            <w:r>
-              <w:rPr>
-                <w:szCs w:val="20"/>
-              </w:rPr>
-              <w:t>numeros</w:t>
-            </w:r>
-            <w:proofErr w:type="spellEnd"/>
-            <w:r>
-              <w:rPr>
-                <w:szCs w:val="20"/>
-              </w:rPr>
-              <w:t xml:space="preserve"> </w:t>
-            </w:r>
-            <w:proofErr w:type="spellStart"/>
-            <w:r>
-              <w:rPr>
-                <w:szCs w:val="20"/>
-              </w:rPr>
-              <w:t>ats</w:t>
-            </w:r>
-            <w:proofErr w:type="spellEnd"/>
-            <w:r>
-              <w:rPr>
-                <w:szCs w:val="20"/>
-              </w:rPr>
-              <w:t xml:space="preserve"> en </w:t>
-            </w:r>
-            <w:proofErr w:type="spellStart"/>
-            <w:r>
-              <w:rPr>
-                <w:szCs w:val="20"/>
-              </w:rPr>
-              <w:t>ascii</w:t>
-            </w:r>
-            <w:proofErr w:type="spellEnd"/>
-            <w:r>
-              <w:rPr>
-                <w:szCs w:val="20"/>
-              </w:rPr>
-              <w:t xml:space="preserve"> de 6 </w:t>
-            </w:r>
-            <w:proofErr w:type="spellStart"/>
-            <w:r>
-              <w:rPr>
-                <w:szCs w:val="20"/>
-              </w:rPr>
-              <w:t>digitos</w:t>
-            </w:r>
-            <w:proofErr w:type="spellEnd"/>
+            <w:r>
+              <w:rPr>
+                <w:szCs w:val="20"/>
+              </w:rPr>
+              <w:t>numeros ats en ascii de 6 digitos</w:t>
+            </w:r>
             <w:r>
               <w:rPr>
                 <w:szCs w:val="20"/>
@@ -1227,88 +979,36 @@
                 <w:szCs w:val="18"/>
               </w:rPr>
             </w:pPr>
-            <w:proofErr w:type="spellStart"/>
-            <w:r>
-              <w:rPr>
-                <w:sz w:val="18"/>
-                <w:szCs w:val="18"/>
-              </w:rPr>
-              <w:t>sRecurso</w:t>
-            </w:r>
-            <w:proofErr w:type="spellEnd"/>
-            <w:r>
-              <w:rPr>
-                <w:sz w:val="18"/>
-                <w:szCs w:val="18"/>
-              </w:rPr>
-              <w:t>[i</w:t>
-            </w:r>
-            <w:proofErr w:type="gramStart"/>
-            <w:r>
-              <w:rPr>
-                <w:sz w:val="18"/>
-                <w:szCs w:val="18"/>
-              </w:rPr>
-              <w:t>].</w:t>
-            </w:r>
-            <w:proofErr w:type="spellStart"/>
-            <w:r>
-              <w:rPr>
-                <w:sz w:val="18"/>
-                <w:szCs w:val="18"/>
-              </w:rPr>
-              <w:t>uIf.s</w:t>
-            </w:r>
-            <w:r>
-              <w:rPr>
-                <w:sz w:val="18"/>
-                <w:szCs w:val="18"/>
-              </w:rPr>
-              <w:t>General</w:t>
-            </w:r>
-            <w:proofErr w:type="spellEnd"/>
-            <w:proofErr w:type="gramEnd"/>
-            <w:r>
-              <w:rPr>
-                <w:sz w:val="18"/>
-                <w:szCs w:val="18"/>
-              </w:rPr>
-              <w:t>.</w:t>
+            <w:r>
+              <w:rPr>
+                <w:sz w:val="18"/>
+                <w:szCs w:val="18"/>
+              </w:rPr>
+              <w:t>sRecurso[i].uIf.s</w:t>
+            </w:r>
+            <w:r>
+              <w:rPr>
+                <w:sz w:val="18"/>
+                <w:szCs w:val="18"/>
+              </w:rPr>
+              <w:t>General.</w:t>
             </w:r>
             <w:r>
               <w:t xml:space="preserve"> </w:t>
             </w:r>
-            <w:proofErr w:type="spellStart"/>
-            <w:r>
-              <w:rPr>
-                <w:sz w:val="18"/>
-                <w:szCs w:val="18"/>
-              </w:rPr>
-              <w:t>rangos_</w:t>
-            </w:r>
-            <w:proofErr w:type="gramStart"/>
-            <w:r>
-              <w:rPr>
-                <w:sz w:val="18"/>
-                <w:szCs w:val="18"/>
-              </w:rPr>
-              <w:t>org</w:t>
-            </w:r>
-            <w:proofErr w:type="spellEnd"/>
-            <w:r>
-              <w:rPr>
-                <w:sz w:val="18"/>
-                <w:szCs w:val="18"/>
-              </w:rPr>
-              <w:t>[</w:t>
-            </w:r>
-            <w:proofErr w:type="gramEnd"/>
-            <w:r>
-              <w:rPr>
-                <w:sz w:val="18"/>
-                <w:szCs w:val="18"/>
-              </w:rPr>
-              <w:t>]</w:t>
+            <w:r>
+              <w:rPr>
+                <w:sz w:val="18"/>
+                <w:szCs w:val="18"/>
+              </w:rPr>
+              <w:t>rangos_org</w:t>
+            </w:r>
+            <w:r>
+              <w:rPr>
+                <w:sz w:val="18"/>
+                <w:szCs w:val="18"/>
+              </w:rPr>
+              <w:t>[]</w:t>
             </w:r>
           </w:p>
         </w:tc>
@@ -1364,7 +1064,6 @@
               </w:rPr>
               <w:t xml:space="preserve">Nota:  </w:t>
             </w:r>
-            <w:proofErr w:type="gramStart"/>
             <w:r>
               <w:rPr>
                 <w:bCs/>
@@ -1403,132 +1102,86 @@
                 <w:sz w:val="18"/>
                 <w:szCs w:val="18"/>
               </w:rPr>
-              <w:t xml:space="preserve"> estaba</w:t>
-            </w:r>
-            <w:proofErr w:type="gramEnd"/>
-            <w:r>
+              <w:t xml:space="preserve"> estaba definido en</w:t>
+            </w:r>
+            <w:r>
+              <w:rPr>
+                <w:b/>
+                <w:sz w:val="18"/>
+                <w:szCs w:val="18"/>
+              </w:rPr>
+              <w:t xml:space="preserve"> </w:t>
+            </w:r>
+          </w:p>
+          <w:p>
+            <w:pPr>
+              <w:rPr>
+                <w:sz w:val="18"/>
+                <w:szCs w:val="18"/>
+              </w:rPr>
+            </w:pPr>
+            <w:r>
+              <w:rPr>
+                <w:sz w:val="18"/>
+                <w:szCs w:val="18"/>
+              </w:rPr>
+              <w:t>sRecurso[i].uIf</w:t>
+            </w:r>
+            <w:r>
+              <w:rPr>
+                <w:sz w:val="18"/>
+                <w:szCs w:val="18"/>
+              </w:rPr>
+              <w:t>.</w:t>
+            </w:r>
+            <w:r>
+              <w:t xml:space="preserve"> </w:t>
+            </w:r>
+            <w:r>
+              <w:rPr>
+                <w:sz w:val="18"/>
+                <w:szCs w:val="18"/>
+              </w:rPr>
+              <w:t>sR2</w:t>
+            </w:r>
+            <w:r>
+              <w:rPr>
+                <w:sz w:val="18"/>
+                <w:szCs w:val="18"/>
+              </w:rPr>
+              <w:t>s</w:t>
+            </w:r>
+            <w:r>
+              <w:rPr>
+                <w:sz w:val="18"/>
+                <w:szCs w:val="18"/>
+              </w:rPr>
+              <w:t>N5</w:t>
+            </w:r>
+            <w:r>
+              <w:rPr>
+                <w:sz w:val="18"/>
+                <w:szCs w:val="18"/>
+              </w:rPr>
+              <w:t xml:space="preserve"> </w:t>
+            </w:r>
+          </w:p>
+          <w:p>
+            <w:pPr>
               <w:rPr>
                 <w:bCs/>
                 <w:sz w:val="18"/>
                 <w:szCs w:val="18"/>
               </w:rPr>
-              <w:t xml:space="preserve"> definido en</w:t>
-            </w:r>
-            <w:r>
-              <w:rPr>
-                <w:b/>
-                <w:sz w:val="18"/>
-                <w:szCs w:val="18"/>
-              </w:rPr>
-              <w:t xml:space="preserve"> </w:t>
-            </w:r>
-          </w:p>
-          <w:p>
-            <w:pPr>
-              <w:rPr>
-                <w:sz w:val="18"/>
-                <w:szCs w:val="18"/>
-              </w:rPr>
-            </w:pPr>
-            <w:proofErr w:type="spellStart"/>
-            <w:r>
-              <w:rPr>
-                <w:sz w:val="18"/>
-                <w:szCs w:val="18"/>
-              </w:rPr>
-              <w:t>sRecurso</w:t>
-            </w:r>
-            <w:proofErr w:type="spellEnd"/>
-            <w:r>
-              <w:rPr>
-                <w:sz w:val="18"/>
-                <w:szCs w:val="18"/>
-              </w:rPr>
-              <w:t>[i</w:t>
-            </w:r>
-            <w:proofErr w:type="gramStart"/>
-            <w:r>
-              <w:rPr>
-                <w:sz w:val="18"/>
-                <w:szCs w:val="18"/>
-              </w:rPr>
-              <w:t>].</w:t>
-            </w:r>
-            <w:proofErr w:type="spellStart"/>
-            <w:r>
-              <w:rPr>
-                <w:sz w:val="18"/>
-                <w:szCs w:val="18"/>
-              </w:rPr>
-              <w:t>uIf</w:t>
-            </w:r>
-            <w:proofErr w:type="spellEnd"/>
-            <w:proofErr w:type="gramEnd"/>
-            <w:r>
-              <w:rPr>
-                <w:sz w:val="18"/>
-                <w:szCs w:val="18"/>
-              </w:rPr>
-              <w:t>.</w:t>
-            </w:r>
-            <w:r>
-              <w:t xml:space="preserve"> </w:t>
-            </w:r>
-            <w:r>
-              <w:rPr>
-                <w:sz w:val="18"/>
-                <w:szCs w:val="18"/>
-              </w:rPr>
-              <w:t>sR2</w:t>
-            </w:r>
-            <w:r>
-              <w:rPr>
-                <w:sz w:val="18"/>
-                <w:szCs w:val="18"/>
-              </w:rPr>
-              <w:t>s</w:t>
-            </w:r>
-            <w:r>
-              <w:rPr>
-                <w:sz w:val="18"/>
-                <w:szCs w:val="18"/>
-              </w:rPr>
-              <w:t>N5</w:t>
-            </w:r>
-            <w:r>
-              <w:rPr>
-                <w:sz w:val="18"/>
-                <w:szCs w:val="18"/>
-              </w:rPr>
-              <w:t xml:space="preserve"> </w:t>
-            </w:r>
-          </w:p>
-          <w:p>
-            <w:pPr>
+            </w:pPr>
+            <w:r>
               <w:rPr>
                 <w:bCs/>
                 <w:sz w:val="18"/>
                 <w:szCs w:val="18"/>
               </w:rPr>
-            </w:pPr>
-            <w:r>
-              <w:rPr>
-                <w:bCs/>
-                <w:sz w:val="18"/>
-                <w:szCs w:val="18"/>
-              </w:rPr>
-              <w:t xml:space="preserve">Se ha quitado de ahí, y se ha pasado a general para poder configurarlos a otros recursos </w:t>
-            </w:r>
-            <w:proofErr w:type="spellStart"/>
-            <w:r>
-              <w:rPr>
-                <w:bCs/>
-                <w:sz w:val="18"/>
-                <w:szCs w:val="18"/>
-              </w:rPr>
-              <w:t>tlf</w:t>
-            </w:r>
-            <w:proofErr w:type="spellEnd"/>
+              <w:t>Se ha quitado de ahí, y se ha pasado a general para poder configurarlos a otros recursos tlf</w:t>
+            </w:r>
           </w:p>
         </w:tc>
       </w:tr>
@@ -1650,21 +1303,7 @@
               <w:rPr>
                 <w:szCs w:val="20"/>
               </w:rPr>
-              <w:t xml:space="preserve">Rangos de números ATS que un recurso permite como destino de las llamadas </w:t>
-            </w:r>
-            <w:proofErr w:type="spellStart"/>
-            <w:r>
-              <w:rPr>
-                <w:szCs w:val="20"/>
-              </w:rPr>
-              <w:t>sio</w:t>
-            </w:r>
-            <w:proofErr w:type="spellEnd"/>
-            <w:r>
-              <w:rPr>
-                <w:szCs w:val="20"/>
-              </w:rPr>
-              <w:t xml:space="preserve"> entrantes</w:t>
+              <w:t>Rangos de números ATS que un recurso permite como destino de las llamadas sio entrantes</w:t>
             </w:r>
           </w:p>
         </w:tc>
@@ -1742,29 +1381,14 @@
                 <w:szCs w:val="20"/>
                 <w:lang w:val="en-US"/>
               </w:rPr>
-              <w:t xml:space="preserve">struct </w:t>
-            </w:r>
-            <w:proofErr w:type="spellStart"/>
-            <w:r>
-              <w:rPr>
-                <w:szCs w:val="20"/>
-                <w:lang w:val="en-US"/>
-              </w:rPr>
-              <w:t>st_rangoATS</w:t>
-            </w:r>
-            <w:proofErr w:type="spellEnd"/>
-            <w:r>
-              <w:rPr>
-                <w:szCs w:val="20"/>
-                <w:lang w:val="en-US"/>
-              </w:rPr>
-              <w:t xml:space="preserve"> {</w:t>
-            </w:r>
-          </w:p>
-          <w:p>
-            <w:pPr>
-              <w:rPr>
-                <w:szCs w:val="20"/>
+              <w:t>struct st_rangoATS {</w:t>
+            </w:r>
+          </w:p>
+          <w:p>
+            <w:pPr>
+              <w:rPr>
+                <w:szCs w:val="20"/>
+                <w:lang w:val="en-US"/>
               </w:rPr>
             </w:pPr>
             <w:r>
@@ -1774,31 +1398,25 @@
               </w:rPr>
               <w:t xml:space="preserve">    </w:t>
             </w:r>
-            <w:proofErr w:type="spellStart"/>
-            <w:r>
-              <w:rPr>
-                <w:szCs w:val="20"/>
-              </w:rPr>
-              <w:t>char</w:t>
-            </w:r>
-            <w:proofErr w:type="spellEnd"/>
-            <w:r>
-              <w:rPr>
-                <w:szCs w:val="20"/>
-              </w:rPr>
-              <w:t xml:space="preserve"> inicial [LONG_AB_ATS];/*0 para indicar fin de tabla*/</w:t>
-            </w:r>
-          </w:p>
-          <w:p>
-            <w:pPr>
-              <w:rPr>
-                <w:szCs w:val="20"/>
-                <w:lang w:val="en-US"/>
-              </w:rPr>
-            </w:pPr>
-            <w:r>
-              <w:rPr>
-                <w:szCs w:val="20"/>
+            <w:r>
+              <w:rPr>
+                <w:szCs w:val="20"/>
+                <w:lang w:val="en-US"/>
+              </w:rPr>
+              <w:t>char inicial [LONG_AB_ATS];/*0 para indicar fin de tabla*/</w:t>
+            </w:r>
+          </w:p>
+          <w:p>
+            <w:pPr>
+              <w:rPr>
+                <w:szCs w:val="20"/>
+                <w:lang w:val="en-US"/>
+              </w:rPr>
+            </w:pPr>
+            <w:r>
+              <w:rPr>
+                <w:szCs w:val="20"/>
+                <w:lang w:val="en-US"/>
               </w:rPr>
               <w:t xml:space="preserve">    </w:t>
             </w:r>
@@ -1829,56 +1447,12 @@
                 <w:szCs w:val="20"/>
               </w:rPr>
             </w:pPr>
-            <w:proofErr w:type="spellStart"/>
-            <w:r>
-              <w:rPr>
-                <w:szCs w:val="20"/>
-              </w:rPr>
-              <w:t>numeros</w:t>
-            </w:r>
-            <w:proofErr w:type="spellEnd"/>
-            <w:r>
-              <w:rPr>
-                <w:szCs w:val="20"/>
-              </w:rPr>
-              <w:t xml:space="preserve"> </w:t>
-            </w:r>
-            <w:proofErr w:type="spellStart"/>
-            <w:r>
-              <w:rPr>
-                <w:szCs w:val="20"/>
-              </w:rPr>
-              <w:t>ats</w:t>
-            </w:r>
-            <w:proofErr w:type="spellEnd"/>
-            <w:r>
-              <w:rPr>
-                <w:szCs w:val="20"/>
-              </w:rPr>
-              <w:t xml:space="preserve"> en </w:t>
-            </w:r>
-            <w:proofErr w:type="spellStart"/>
-            <w:r>
-              <w:rPr>
-                <w:szCs w:val="20"/>
-              </w:rPr>
-              <w:t>ascii</w:t>
-            </w:r>
-            <w:proofErr w:type="spellEnd"/>
-            <w:r>
-              <w:rPr>
-                <w:szCs w:val="20"/>
-              </w:rPr>
-              <w:t xml:space="preserve"> de 6 </w:t>
-            </w:r>
-            <w:proofErr w:type="spellStart"/>
-            <w:r>
-              <w:rPr>
-                <w:szCs w:val="20"/>
-              </w:rPr>
-              <w:t>digitos</w:t>
-            </w:r>
-            <w:proofErr w:type="spellEnd"/>
+            <w:r>
+              <w:rPr>
+                <w:szCs w:val="20"/>
+              </w:rPr>
+              <w:t>numeros ats en ascii de 6 digitos</w:t>
+            </w:r>
             <w:r>
               <w:rPr>
                 <w:szCs w:val="20"/>
@@ -1921,52 +1495,19 @@
                 <w:szCs w:val="18"/>
               </w:rPr>
             </w:pPr>
-            <w:proofErr w:type="spellStart"/>
-            <w:r>
-              <w:rPr>
-                <w:sz w:val="18"/>
-                <w:szCs w:val="18"/>
-              </w:rPr>
-              <w:t>sRecurso</w:t>
-            </w:r>
-            <w:proofErr w:type="spellEnd"/>
-            <w:r>
-              <w:rPr>
-                <w:sz w:val="18"/>
-                <w:szCs w:val="18"/>
-              </w:rPr>
-              <w:t>[i</w:t>
-            </w:r>
-            <w:proofErr w:type="gramStart"/>
-            <w:r>
-              <w:rPr>
-                <w:sz w:val="18"/>
-                <w:szCs w:val="18"/>
-              </w:rPr>
-              <w:t>].</w:t>
-            </w:r>
-            <w:proofErr w:type="spellStart"/>
-            <w:r>
-              <w:rPr>
-                <w:sz w:val="18"/>
-                <w:szCs w:val="18"/>
-              </w:rPr>
-              <w:t>uIf.s</w:t>
-            </w:r>
-            <w:r>
-              <w:rPr>
-                <w:sz w:val="18"/>
-                <w:szCs w:val="18"/>
-              </w:rPr>
-              <w:t>General</w:t>
-            </w:r>
-            <w:proofErr w:type="gramEnd"/>
-            <w:r>
-              <w:rPr>
-                <w:sz w:val="18"/>
-                <w:szCs w:val="18"/>
-              </w:rPr>
-              <w:t>.</w:t>
+            <w:r>
+              <w:rPr>
+                <w:sz w:val="18"/>
+                <w:szCs w:val="18"/>
+              </w:rPr>
+              <w:t>sRecurso[i].uIf.s</w:t>
+            </w:r>
+            <w:r>
+              <w:rPr>
+                <w:sz w:val="18"/>
+                <w:szCs w:val="18"/>
+              </w:rPr>
+              <w:t>General.</w:t>
             </w:r>
             <w:r>
               <w:rPr>
@@ -1980,15 +1521,7 @@
                 <w:sz w:val="18"/>
                 <w:szCs w:val="18"/>
               </w:rPr>
-              <w:t>dst</w:t>
-            </w:r>
-            <w:proofErr w:type="spellEnd"/>
-            <w:r>
-              <w:rPr>
-                <w:sz w:val="18"/>
-                <w:szCs w:val="18"/>
-              </w:rPr>
-              <w:t>[]</w:t>
+              <w:t>dst[]</w:t>
             </w:r>
           </w:p>
         </w:tc>
@@ -2045,7 +1578,6 @@
               </w:rPr>
               <w:t xml:space="preserve">Nota:  </w:t>
             </w:r>
-            <w:proofErr w:type="gramStart"/>
             <w:r>
               <w:rPr>
                 <w:bCs/>
@@ -2084,48 +1616,22 @@
                 <w:sz w:val="18"/>
                 <w:szCs w:val="18"/>
               </w:rPr>
-              <w:t xml:space="preserve"> estaba</w:t>
-            </w:r>
-            <w:proofErr w:type="gramEnd"/>
-            <w:r>
-              <w:rPr>
-                <w:bCs/>
-                <w:sz w:val="18"/>
-                <w:szCs w:val="18"/>
-              </w:rPr>
-              <w:t xml:space="preserve"> definido en </w:t>
-            </w:r>
-          </w:p>
-          <w:p>
-            <w:pPr>
-              <w:rPr>
-                <w:sz w:val="18"/>
-                <w:szCs w:val="18"/>
-              </w:rPr>
-            </w:pPr>
-            <w:proofErr w:type="spellStart"/>
-            <w:r>
-              <w:rPr>
-                <w:sz w:val="18"/>
-                <w:szCs w:val="18"/>
-              </w:rPr>
-              <w:t>sRecurso</w:t>
-            </w:r>
-            <w:proofErr w:type="spellEnd"/>
-            <w:r>
-              <w:rPr>
-                <w:sz w:val="18"/>
-                <w:szCs w:val="18"/>
-              </w:rPr>
-              <w:t>[i</w:t>
-            </w:r>
-            <w:proofErr w:type="gramStart"/>
-            <w:r>
-              <w:rPr>
-                <w:sz w:val="18"/>
-                <w:szCs w:val="18"/>
-              </w:rPr>
-              <w:t>].uIf</w:t>
+              <w:t xml:space="preserve"> estaba definido en </w:t>
+            </w:r>
+          </w:p>
+          <w:p>
+            <w:pPr>
+              <w:rPr>
+                <w:sz w:val="18"/>
+                <w:szCs w:val="18"/>
+              </w:rPr>
+            </w:pPr>
+            <w:r>
+              <w:rPr>
+                <w:sz w:val="18"/>
+                <w:szCs w:val="18"/>
+              </w:rPr>
+              <w:t>sRecurso[i].uIf</w:t>
             </w:r>
             <w:r>
               <w:rPr>
@@ -2139,15 +1645,7 @@
                 <w:sz w:val="18"/>
                 <w:szCs w:val="18"/>
               </w:rPr>
-              <w:t>sR</w:t>
-            </w:r>
-            <w:proofErr w:type="gramEnd"/>
-            <w:r>
-              <w:rPr>
-                <w:sz w:val="18"/>
-                <w:szCs w:val="18"/>
-              </w:rPr>
-              <w:t>2N5</w:t>
+              <w:t>sR2N5</w:t>
             </w:r>
             <w:r>
               <w:rPr>
@@ -2308,21 +1806,7 @@
               <w:rPr>
                 <w:szCs w:val="20"/>
               </w:rPr>
-              <w:t xml:space="preserve">Estructura donde además de definir el comportamiento analógico de las llamadas entrantes (Respuesta simulada), define las </w:t>
-            </w:r>
-            <w:proofErr w:type="spellStart"/>
-            <w:r>
-              <w:rPr>
-                <w:szCs w:val="20"/>
-              </w:rPr>
-              <w:t>URIs</w:t>
-            </w:r>
-            <w:proofErr w:type="spellEnd"/>
-            <w:r>
-              <w:rPr>
-                <w:szCs w:val="20"/>
-              </w:rPr>
-              <w:t xml:space="preserve"> de colateral remoto con las que el recurso puede establecer llamadas salientes SIP y con las que el recurso puede supervisar el estado del colateral.</w:t>
+              <w:t>Estructura donde además de definir el comportamiento analógico de las llamadas entrantes (Respuesta simulada), define las URIs de colateral remoto con las que el recurso puede establecer llamadas salientes SIP y con las que el recurso puede supervisar el estado del colateral.</w:t>
             </w:r>
           </w:p>
           <w:p>
@@ -2362,16 +1846,8 @@
               <w:rPr>
                 <w:szCs w:val="20"/>
               </w:rPr>
-              <w:t xml:space="preserve">R2/N5, </w:t>
-            </w:r>
-            <w:proofErr w:type="spellStart"/>
-            <w:r>
-              <w:rPr>
-                <w:szCs w:val="20"/>
-              </w:rPr>
-              <w:t>tlf</w:t>
-            </w:r>
-            <w:proofErr w:type="spellEnd"/>
+              <w:t>R2/N5, tlf</w:t>
+            </w:r>
           </w:p>
         </w:tc>
       </w:tr>
@@ -2413,28 +1889,12 @@
                 <w:szCs w:val="20"/>
               </w:rPr>
             </w:pPr>
-            <w:proofErr w:type="spellStart"/>
-            <w:r>
-              <w:rPr>
-                <w:szCs w:val="20"/>
-              </w:rPr>
-              <w:t>struct</w:t>
-            </w:r>
-            <w:proofErr w:type="spellEnd"/>
-            <w:r>
-              <w:rPr>
-                <w:szCs w:val="20"/>
-              </w:rPr>
-              <w:t xml:space="preserve"> </w:t>
-            </w:r>
-            <w:proofErr w:type="spellStart"/>
-            <w:r>
-              <w:rPr>
-                <w:szCs w:val="20"/>
-              </w:rPr>
-              <w:t>cfgColateralPP</w:t>
-            </w:r>
-            <w:proofErr w:type="spellEnd"/>
+            <w:r>
+              <w:rPr>
+                <w:szCs w:val="20"/>
+              </w:rPr>
+              <w:t>struct cfgColateralPP</w:t>
+            </w:r>
           </w:p>
           <w:p>
             <w:pPr>
@@ -2459,101 +1919,182 @@
               <w:rPr>
                 <w:szCs w:val="20"/>
               </w:rPr>
+              <w:t xml:space="preserve">    int iRespuestaAutomatica;</w:t>
+            </w:r>
+          </w:p>
+          <w:p>
+            <w:pPr>
+              <w:rPr>
+                <w:szCs w:val="20"/>
+              </w:rPr>
+            </w:pPr>
+            <w:r>
+              <w:rPr>
+                <w:szCs w:val="20"/>
+              </w:rPr>
+              <w:t xml:space="preserve">    char szUriRemota</w:t>
+            </w:r>
+            <w:r>
+              <w:rPr>
+                <w:szCs w:val="20"/>
+              </w:rPr>
+              <w:t>1</w:t>
+            </w:r>
+            <w:r>
+              <w:rPr>
+                <w:szCs w:val="20"/>
+              </w:rPr>
+              <w:t>[MAX_LONG_DIR_AMPLIADA+1];</w:t>
+            </w:r>
+          </w:p>
+          <w:p>
+            <w:pPr>
+              <w:rPr>
+                <w:szCs w:val="20"/>
+              </w:rPr>
+            </w:pPr>
+            <w:r>
+              <w:rPr>
+                <w:szCs w:val="20"/>
+              </w:rPr>
+              <w:t xml:space="preserve">    char szUriRemota</w:t>
+            </w:r>
+            <w:r>
+              <w:rPr>
+                <w:szCs w:val="20"/>
+              </w:rPr>
+              <w:t>2</w:t>
+            </w:r>
+            <w:r>
+              <w:rPr>
+                <w:szCs w:val="20"/>
+              </w:rPr>
+              <w:t>[MAX_LONG_DIR_AMPLIADA+1];</w:t>
+            </w:r>
+          </w:p>
+          <w:p>
+            <w:pPr>
+              <w:rPr>
+                <w:szCs w:val="20"/>
+                <w:lang w:val="en-US"/>
+              </w:rPr>
+            </w:pPr>
+            <w:r>
+              <w:rPr>
+                <w:szCs w:val="20"/>
+              </w:rPr>
               <w:t xml:space="preserve">    </w:t>
             </w:r>
-            <w:proofErr w:type="spellStart"/>
-            <w:r>
-              <w:rPr>
-                <w:szCs w:val="20"/>
-              </w:rPr>
-              <w:t>int</w:t>
-            </w:r>
-            <w:proofErr w:type="spellEnd"/>
-            <w:r>
-              <w:rPr>
-                <w:szCs w:val="20"/>
-              </w:rPr>
-              <w:t xml:space="preserve"> </w:t>
-            </w:r>
-            <w:proofErr w:type="spellStart"/>
-            <w:r>
-              <w:rPr>
-                <w:szCs w:val="20"/>
-              </w:rPr>
-              <w:t>iRespuestaAutomatica</w:t>
-            </w:r>
-            <w:proofErr w:type="spellEnd"/>
-            <w:r>
-              <w:rPr>
-                <w:szCs w:val="20"/>
+            <w:r>
+              <w:rPr>
+                <w:szCs w:val="20"/>
+                <w:lang w:val="en-US"/>
+              </w:rPr>
+              <w:t>int isuperv_options</w:t>
+            </w:r>
+            <w:r>
+              <w:rPr>
+                <w:szCs w:val="20"/>
+                <w:lang w:val="en-US"/>
+              </w:rPr>
+              <w:t>1</w:t>
+            </w:r>
+            <w:r>
+              <w:rPr>
+                <w:szCs w:val="20"/>
+                <w:lang w:val="en-US"/>
               </w:rPr>
               <w:t>;</w:t>
             </w:r>
-          </w:p>
-          <w:p>
-            <w:pPr>
-              <w:rPr>
-                <w:szCs w:val="20"/>
-              </w:rPr>
-            </w:pPr>
-            <w:r>
-              <w:rPr>
-                <w:szCs w:val="20"/>
+            <w:r>
+              <w:rPr>
+                <w:szCs w:val="20"/>
+                <w:lang w:val="en-US"/>
+              </w:rPr>
+              <w:t xml:space="preserve">  /*NO_SPV, SPV_URI, SPV_DOMINIO */</w:t>
+            </w:r>
+            <w:r>
+              <w:rPr>
+                <w:szCs w:val="20"/>
+                <w:lang w:val="en-US"/>
+              </w:rPr>
+              <w:t xml:space="preserve">  </w:t>
+            </w:r>
+          </w:p>
+          <w:p>
+            <w:pPr>
+              <w:rPr>
+                <w:szCs w:val="20"/>
+                <w:lang w:val="en-US"/>
+              </w:rPr>
+            </w:pPr>
+            <w:r>
+              <w:rPr>
+                <w:szCs w:val="20"/>
+                <w:lang w:val="en-US"/>
               </w:rPr>
               <w:t xml:space="preserve">    </w:t>
             </w:r>
-            <w:proofErr w:type="spellStart"/>
-            <w:r>
-              <w:rPr>
-                <w:szCs w:val="20"/>
-              </w:rPr>
-              <w:t>char</w:t>
-            </w:r>
-            <w:proofErr w:type="spellEnd"/>
-            <w:r>
-              <w:rPr>
-                <w:szCs w:val="20"/>
-              </w:rPr>
-              <w:t xml:space="preserve"> szUriRemota</w:t>
-            </w:r>
-            <w:r>
-              <w:rPr>
-                <w:szCs w:val="20"/>
-              </w:rPr>
-              <w:t>1</w:t>
-            </w:r>
-            <w:r>
-              <w:rPr>
-                <w:szCs w:val="20"/>
-              </w:rPr>
-              <w:t>[MAX_LONG_DIR_AMPLIADA+1];</w:t>
-            </w:r>
-          </w:p>
-          <w:p>
-            <w:pPr>
-              <w:rPr>
-                <w:szCs w:val="20"/>
-              </w:rPr>
-            </w:pPr>
-            <w:r>
-              <w:rPr>
-                <w:szCs w:val="20"/>
+            <w:r>
+              <w:rPr>
+                <w:szCs w:val="20"/>
+                <w:lang w:val="en-US"/>
+              </w:rPr>
+              <w:t>int isuperv_options</w:t>
+            </w:r>
+            <w:r>
+              <w:rPr>
+                <w:szCs w:val="20"/>
+                <w:lang w:val="en-US"/>
+              </w:rPr>
+              <w:t>2</w:t>
+            </w:r>
+            <w:r>
+              <w:rPr>
+                <w:szCs w:val="20"/>
+                <w:lang w:val="en-US"/>
+              </w:rPr>
+              <w:t xml:space="preserve">;  </w:t>
+            </w:r>
+            <w:r>
+              <w:rPr>
+                <w:szCs w:val="20"/>
+                <w:lang w:val="en-US"/>
+              </w:rPr>
+              <w:t>/*NO_SPV, SPV_URI, SPV_DOMINIO */</w:t>
+            </w:r>
+          </w:p>
+          <w:p>
+            <w:pPr>
+              <w:rPr>
+                <w:szCs w:val="20"/>
+              </w:rPr>
+            </w:pPr>
+            <w:r>
+              <w:rPr>
+                <w:szCs w:val="20"/>
+                <w:lang w:val="en-US"/>
               </w:rPr>
               <w:t xml:space="preserve">    </w:t>
             </w:r>
-            <w:proofErr w:type="spellStart"/>
-            <w:r>
-              <w:rPr>
-                <w:szCs w:val="20"/>
-              </w:rPr>
-              <w:t>char</w:t>
-            </w:r>
-            <w:proofErr w:type="spellEnd"/>
-            <w:r>
-              <w:rPr>
-                <w:szCs w:val="20"/>
-              </w:rPr>
-              <w:t xml:space="preserve"> szUriRemota</w:t>
+            <w:r>
+              <w:rPr>
+                <w:szCs w:val="20"/>
+              </w:rPr>
+              <w:t xml:space="preserve">int itiporespuestavalida1;                 </w:t>
+            </w:r>
+          </w:p>
+          <w:p>
+            <w:pPr>
+              <w:rPr>
+                <w:szCs w:val="20"/>
+              </w:rPr>
+            </w:pPr>
+            <w:r>
+              <w:rPr>
+                <w:szCs w:val="20"/>
+              </w:rPr>
+              <w:t xml:space="preserve">    int itiporespuestavalida</w:t>
             </w:r>
             <w:r>
               <w:rPr>
@@ -2565,183 +2106,6 @@
               <w:rPr>
                 <w:szCs w:val="20"/>
               </w:rPr>
-              <w:t>[MAX_LONG_DIR_AMPLIADA+1];</w:t>
-            </w:r>
-          </w:p>
-          <w:p>
-            <w:pPr>
-              <w:rPr>
-                <w:szCs w:val="20"/>
-                <w:lang w:val="en-US"/>
-              </w:rPr>
-            </w:pPr>
-            <w:r>
-              <w:rPr>
-                <w:szCs w:val="20"/>
-              </w:rPr>
-              <w:t xml:space="preserve">    </w:t>
-            </w:r>
-            <w:r>
-              <w:rPr>
-                <w:szCs w:val="20"/>
-                <w:lang w:val="en-US"/>
-              </w:rPr>
-              <w:t>int isuperv_options</w:t>
-            </w:r>
-            <w:proofErr w:type="gramStart"/>
-            <w:r>
-              <w:rPr>
-                <w:szCs w:val="20"/>
-                <w:lang w:val="en-US"/>
-              </w:rPr>
-              <w:t>1</w:t>
-            </w:r>
-            <w:r>
-              <w:rPr>
-                <w:szCs w:val="20"/>
-                <w:lang w:val="en-US"/>
-              </w:rPr>
-              <w:t>;</w:t>
-            </w:r>
-            <w:r>
-              <w:rPr>
-                <w:szCs w:val="20"/>
-                <w:lang w:val="en-US"/>
-              </w:rPr>
-              <w:t xml:space="preserve">  /</w:t>
-            </w:r>
-            <w:proofErr w:type="gramEnd"/>
-            <w:r>
-              <w:rPr>
-                <w:szCs w:val="20"/>
-                <w:lang w:val="en-US"/>
-              </w:rPr>
-              <w:t>*NO_SPV, SPV_URI, SPV_DOMINIO */</w:t>
-            </w:r>
-            <w:r>
-              <w:rPr>
-                <w:szCs w:val="20"/>
-                <w:lang w:val="en-US"/>
-              </w:rPr>
-              <w:t xml:space="preserve">  </w:t>
-            </w:r>
-          </w:p>
-          <w:p>
-            <w:pPr>
-              <w:rPr>
-                <w:szCs w:val="20"/>
-                <w:lang w:val="en-US"/>
-              </w:rPr>
-            </w:pPr>
-            <w:r>
-              <w:rPr>
-                <w:szCs w:val="20"/>
-                <w:lang w:val="en-US"/>
-              </w:rPr>
-              <w:t xml:space="preserve">    </w:t>
-            </w:r>
-            <w:r>
-              <w:rPr>
-                <w:szCs w:val="20"/>
-                <w:lang w:val="en-US"/>
-              </w:rPr>
-              <w:t>int isuperv_options</w:t>
-            </w:r>
-            <w:proofErr w:type="gramStart"/>
-            <w:r>
-              <w:rPr>
-                <w:szCs w:val="20"/>
-                <w:lang w:val="en-US"/>
-              </w:rPr>
-              <w:t>2</w:t>
-            </w:r>
-            <w:r>
-              <w:rPr>
-                <w:szCs w:val="20"/>
-                <w:lang w:val="en-US"/>
-              </w:rPr>
-              <w:t xml:space="preserve">;  </w:t>
-            </w:r>
-            <w:r>
-              <w:rPr>
-                <w:szCs w:val="20"/>
-                <w:lang w:val="en-US"/>
-              </w:rPr>
-              <w:t>/</w:t>
-            </w:r>
-            <w:proofErr w:type="gramEnd"/>
-            <w:r>
-              <w:rPr>
-                <w:szCs w:val="20"/>
-                <w:lang w:val="en-US"/>
-              </w:rPr>
-              <w:t>*NO_SPV, SPV_URI, SPV_DOMINIO */</w:t>
-            </w:r>
-          </w:p>
-          <w:p>
-            <w:pPr>
-              <w:rPr>
-                <w:szCs w:val="20"/>
-              </w:rPr>
-            </w:pPr>
-            <w:r>
-              <w:rPr>
-                <w:szCs w:val="20"/>
-                <w:lang w:val="en-US"/>
-              </w:rPr>
-              <w:t xml:space="preserve">    </w:t>
-            </w:r>
-            <w:proofErr w:type="spellStart"/>
-            <w:r>
-              <w:rPr>
-                <w:szCs w:val="20"/>
-              </w:rPr>
-              <w:t>int</w:t>
-            </w:r>
-            <w:proofErr w:type="spellEnd"/>
-            <w:r>
-              <w:rPr>
-                <w:szCs w:val="20"/>
-              </w:rPr>
-              <w:t xml:space="preserve"> itiporespuestavalida1;                 </w:t>
-            </w:r>
-          </w:p>
-          <w:p>
-            <w:pPr>
-              <w:rPr>
-                <w:szCs w:val="20"/>
-              </w:rPr>
-            </w:pPr>
-            <w:r>
-              <w:rPr>
-                <w:szCs w:val="20"/>
-              </w:rPr>
-              <w:t xml:space="preserve">    </w:t>
-            </w:r>
-            <w:proofErr w:type="spellStart"/>
-            <w:r>
-              <w:rPr>
-                <w:szCs w:val="20"/>
-              </w:rPr>
-              <w:t>int</w:t>
-            </w:r>
-            <w:proofErr w:type="spellEnd"/>
-            <w:r>
-              <w:rPr>
-                <w:szCs w:val="20"/>
-              </w:rPr>
-              <w:t xml:space="preserve"> itiporespuestavalida</w:t>
-            </w:r>
-            <w:r>
-              <w:rPr>
-                <w:szCs w:val="20"/>
-              </w:rPr>
-              <w:t>2</w:t>
-            </w:r>
-            <w:r>
-              <w:rPr>
-                <w:szCs w:val="20"/>
-              </w:rPr>
               <w:t xml:space="preserve">;                 </w:t>
             </w:r>
           </w:p>
@@ -2755,35 +2119,7 @@
               <w:rPr>
                 <w:szCs w:val="20"/>
               </w:rPr>
-              <w:t xml:space="preserve">    </w:t>
-            </w:r>
-            <w:proofErr w:type="spellStart"/>
-            <w:r>
-              <w:rPr>
-                <w:szCs w:val="20"/>
-              </w:rPr>
-              <w:t>int</w:t>
-            </w:r>
-            <w:proofErr w:type="spellEnd"/>
-            <w:r>
-              <w:rPr>
-                <w:szCs w:val="20"/>
-              </w:rPr>
-              <w:t xml:space="preserve"> </w:t>
-            </w:r>
-            <w:proofErr w:type="spellStart"/>
-            <w:r>
-              <w:rPr>
-                <w:szCs w:val="20"/>
-              </w:rPr>
-              <w:t>itm_superv_options</w:t>
-            </w:r>
-            <w:proofErr w:type="spellEnd"/>
-            <w:r>
-              <w:rPr>
-                <w:szCs w:val="20"/>
-              </w:rPr>
-              <w:t xml:space="preserve">;    </w:t>
+              <w:t xml:space="preserve">    int itm_superv_options;    </w:t>
             </w:r>
           </w:p>
           <w:p>
@@ -2857,49 +2193,13 @@
               <w:rPr>
                 <w:szCs w:val="20"/>
               </w:rPr>
-              <w:t xml:space="preserve">- </w:t>
-            </w:r>
-            <w:proofErr w:type="spellStart"/>
-            <w:r>
-              <w:rPr>
-                <w:szCs w:val="20"/>
-              </w:rPr>
-              <w:t>ó</w:t>
-            </w:r>
-            <w:proofErr w:type="spellEnd"/>
-            <w:r>
-              <w:rPr>
-                <w:szCs w:val="20"/>
-              </w:rPr>
-              <w:t xml:space="preserve"> una IP</w:t>
-            </w:r>
-            <w:r>
-              <w:rPr>
-                <w:szCs w:val="20"/>
-              </w:rPr>
-              <w:t xml:space="preserve"> (</w:t>
-            </w:r>
-            <w:proofErr w:type="spellStart"/>
-            <w:proofErr w:type="gramStart"/>
-            <w:r>
-              <w:rPr>
-                <w:szCs w:val="20"/>
-              </w:rPr>
-              <w:t>sip:xx</w:t>
-            </w:r>
-            <w:proofErr w:type="gramEnd"/>
-            <w:r>
-              <w:rPr>
-                <w:szCs w:val="20"/>
-              </w:rPr>
-              <w:t>.xx.xx.xx</w:t>
-            </w:r>
-            <w:proofErr w:type="spellEnd"/>
-            <w:r>
-              <w:rPr>
-                <w:szCs w:val="20"/>
-              </w:rPr>
-              <w:t>)</w:t>
+              <w:t>- ó una IP</w:t>
+            </w:r>
+            <w:r>
+              <w:rPr>
+                <w:szCs w:val="20"/>
+              </w:rPr>
+              <w:t xml:space="preserve"> (sip:xx.xx.xx.xx)</w:t>
             </w:r>
           </w:p>
           <w:p>
@@ -2920,21 +2220,7 @@
               <w:rPr>
                 <w:szCs w:val="20"/>
               </w:rPr>
-              <w:t xml:space="preserve"> Indica si se realiza supervisión mediante </w:t>
-            </w:r>
-            <w:proofErr w:type="spellStart"/>
-            <w:r>
-              <w:rPr>
-                <w:szCs w:val="20"/>
-              </w:rPr>
-              <w:t>options</w:t>
-            </w:r>
-            <w:proofErr w:type="spellEnd"/>
-            <w:r>
-              <w:rPr>
-                <w:szCs w:val="20"/>
-              </w:rPr>
-              <w:t xml:space="preserve"> de la uri1 o uri2</w:t>
+              <w:t xml:space="preserve"> Indica si se realiza supervisión mediante options de la uri1 o uri2</w:t>
             </w:r>
             <w:r>
               <w:rPr>
@@ -2982,23 +2268,8 @@
               <w:rPr>
                 <w:szCs w:val="20"/>
               </w:rPr>
-              <w:t xml:space="preserve">SPV_URI (1) Supervisa enviando </w:t>
-            </w:r>
-            <w:proofErr w:type="spellStart"/>
-            <w:r>
-              <w:rPr>
-                <w:szCs w:val="20"/>
-              </w:rPr>
-              <w:t>Sip</w:t>
-            </w:r>
-            <w:proofErr w:type="spellEnd"/>
-            <w:r>
-              <w:rPr>
-                <w:szCs w:val="20"/>
-              </w:rPr>
-              <w:t xml:space="preserve">-OPTIONS a la URI. (si </w:t>
-            </w:r>
-            <w:proofErr w:type="spellStart"/>
+              <w:t xml:space="preserve">SPV_URI (1) Supervisa enviando Sip-OPTIONS a la URI. (si </w:t>
+            </w:r>
             <w:r>
               <w:rPr>
                 <w:szCs w:val="20"/>
@@ -3009,42 +2280,7 @@
               <w:rPr>
                 <w:szCs w:val="20"/>
               </w:rPr>
-              <w:t>x</w:t>
-            </w:r>
-            <w:proofErr w:type="spellEnd"/>
-            <w:r>
-              <w:rPr>
-                <w:szCs w:val="20"/>
-              </w:rPr>
-              <w:t xml:space="preserve"> es una IP, </w:t>
-            </w:r>
-            <w:proofErr w:type="spellStart"/>
-            <w:r>
-              <w:rPr>
-                <w:szCs w:val="20"/>
-              </w:rPr>
-              <w:t>envia</w:t>
-            </w:r>
-            <w:proofErr w:type="spellEnd"/>
-            <w:r>
-              <w:rPr>
-                <w:szCs w:val="20"/>
-              </w:rPr>
-              <w:t xml:space="preserve"> </w:t>
-            </w:r>
-            <w:proofErr w:type="spellStart"/>
-            <w:r>
-              <w:rPr>
-                <w:szCs w:val="20"/>
-              </w:rPr>
-              <w:t>options</w:t>
-            </w:r>
-            <w:proofErr w:type="spellEnd"/>
-            <w:r>
-              <w:rPr>
-                <w:szCs w:val="20"/>
-              </w:rPr>
-              <w:t xml:space="preserve"> a la IP)</w:t>
+              <w:t>x es una IP, envia options a la IP)</w:t>
             </w:r>
           </w:p>
           <w:p>
@@ -3074,23 +2310,8 @@
               <w:rPr>
                 <w:szCs w:val="20"/>
               </w:rPr>
-              <w:t xml:space="preserve">: Supervisa enviando </w:t>
-            </w:r>
-            <w:proofErr w:type="spellStart"/>
-            <w:r>
-              <w:rPr>
-                <w:szCs w:val="20"/>
-              </w:rPr>
-              <w:t>sip</w:t>
-            </w:r>
-            <w:proofErr w:type="spellEnd"/>
-            <w:r>
-              <w:rPr>
-                <w:szCs w:val="20"/>
-              </w:rPr>
-              <w:t xml:space="preserve">-OPTIONS al dominio contenido en </w:t>
-            </w:r>
-            <w:proofErr w:type="spellStart"/>
+              <w:t xml:space="preserve">: Supervisa enviando sip-OPTIONS al dominio contenido en </w:t>
+            </w:r>
             <w:r>
               <w:rPr>
                 <w:szCs w:val="20"/>
@@ -3101,24 +2322,8 @@
               <w:rPr>
                 <w:szCs w:val="20"/>
               </w:rPr>
-              <w:t>x</w:t>
-            </w:r>
-            <w:proofErr w:type="spellEnd"/>
-            <w:proofErr w:type="gramStart"/>
-            <w:r>
-              <w:rPr>
-                <w:szCs w:val="20"/>
-              </w:rPr>
-              <w:t>. .</w:t>
-            </w:r>
-            <w:proofErr w:type="gramEnd"/>
-            <w:r>
-              <w:rPr>
-                <w:szCs w:val="20"/>
-              </w:rPr>
-              <w:t xml:space="preserve"> (si </w:t>
-            </w:r>
-            <w:proofErr w:type="spellStart"/>
+              <w:t xml:space="preserve">x. . (si </w:t>
+            </w:r>
             <w:r>
               <w:rPr>
                 <w:szCs w:val="20"/>
@@ -3129,143 +2334,78 @@
               <w:rPr>
                 <w:szCs w:val="20"/>
               </w:rPr>
-              <w:t>x</w:t>
-            </w:r>
-            <w:proofErr w:type="spellEnd"/>
-            <w:r>
-              <w:rPr>
-                <w:szCs w:val="20"/>
-              </w:rPr>
-              <w:t xml:space="preserve"> es una IP, </w:t>
-            </w:r>
-            <w:proofErr w:type="spellStart"/>
-            <w:r>
-              <w:rPr>
-                <w:szCs w:val="20"/>
-              </w:rPr>
-              <w:t>envia</w:t>
-            </w:r>
-            <w:proofErr w:type="spellEnd"/>
+              <w:t>x es una IP, envia options a la IP directamente)</w:t>
+            </w:r>
+          </w:p>
+          <w:p>
+            <w:pPr>
+              <w:rPr>
+                <w:szCs w:val="20"/>
+              </w:rPr>
+            </w:pPr>
+            <w:r>
+              <w:rPr>
+                <w:b/>
+                <w:bCs/>
+                <w:szCs w:val="20"/>
+              </w:rPr>
+              <w:t>itm_superv_options</w:t>
+            </w:r>
+            <w:r>
+              <w:rPr>
+                <w:szCs w:val="20"/>
+              </w:rPr>
+              <w:t>: cuando isuperv_options1 ó isuperv_options2 es distinto de 0, es e</w:t>
+            </w:r>
+            <w:r>
+              <w:rPr>
+                <w:szCs w:val="20"/>
+              </w:rPr>
+              <w:t>l tiempo entre options cuando se detecta que el colateral remoto está presente.</w:t>
+            </w:r>
+          </w:p>
+          <w:p>
+            <w:pPr>
+              <w:rPr>
+                <w:szCs w:val="20"/>
+              </w:rPr>
+            </w:pPr>
+            <w:r>
+              <w:rPr>
+                <w:b/>
+                <w:bCs/>
+                <w:szCs w:val="20"/>
+              </w:rPr>
+              <w:t>i</w:t>
+            </w:r>
+            <w:r>
+              <w:rPr>
+                <w:b/>
+                <w:bCs/>
+                <w:szCs w:val="20"/>
+              </w:rPr>
+              <w:t>tiporespuestavalida</w:t>
+            </w:r>
+            <w:r>
+              <w:rPr>
+                <w:b/>
+                <w:bCs/>
+                <w:szCs w:val="20"/>
+              </w:rPr>
+              <w:t>1 y</w:t>
+            </w:r>
             <w:r>
               <w:rPr>
                 <w:szCs w:val="20"/>
               </w:rPr>
               <w:t xml:space="preserve"> </w:t>
             </w:r>
-            <w:proofErr w:type="spellStart"/>
-            <w:r>
-              <w:rPr>
-                <w:szCs w:val="20"/>
-              </w:rPr>
-              <w:t>options</w:t>
-            </w:r>
-            <w:proofErr w:type="spellEnd"/>
-            <w:r>
-              <w:rPr>
-                <w:szCs w:val="20"/>
-              </w:rPr>
-              <w:t xml:space="preserve"> a la IP directamente)</w:t>
-            </w:r>
-          </w:p>
-          <w:p>
-            <w:pPr>
-              <w:rPr>
-                <w:szCs w:val="20"/>
-              </w:rPr>
-            </w:pPr>
-            <w:proofErr w:type="spellStart"/>
             <w:r>
               <w:rPr>
                 <w:b/>
                 <w:bCs/>
                 <w:szCs w:val="20"/>
               </w:rPr>
-              <w:t>itm_superv_options</w:t>
-            </w:r>
-            <w:proofErr w:type="spellEnd"/>
-            <w:r>
-              <w:rPr>
-                <w:szCs w:val="20"/>
-              </w:rPr>
-              <w:t xml:space="preserve">: cuando isuperv_options1 </w:t>
-            </w:r>
-            <w:proofErr w:type="spellStart"/>
-            <w:r>
-              <w:rPr>
-                <w:szCs w:val="20"/>
-              </w:rPr>
-              <w:t>ó</w:t>
-            </w:r>
-            <w:proofErr w:type="spellEnd"/>
-            <w:r>
-              <w:rPr>
-                <w:szCs w:val="20"/>
-              </w:rPr>
-              <w:t xml:space="preserve"> isuperv_options2 es distinto de 0, es e</w:t>
-            </w:r>
-            <w:r>
-              <w:rPr>
-                <w:szCs w:val="20"/>
-              </w:rPr>
-              <w:t xml:space="preserve">l tiempo entre </w:t>
-            </w:r>
-            <w:proofErr w:type="spellStart"/>
-            <w:r>
-              <w:rPr>
-                <w:szCs w:val="20"/>
-              </w:rPr>
-              <w:t>options</w:t>
-            </w:r>
-            <w:proofErr w:type="spellEnd"/>
-            <w:r>
-              <w:rPr>
-                <w:szCs w:val="20"/>
-              </w:rPr>
-              <w:t xml:space="preserve"> cuando se detecta que el colateral remoto está presente.</w:t>
-            </w:r>
-          </w:p>
-          <w:p>
-            <w:pPr>
-              <w:rPr>
-                <w:szCs w:val="20"/>
-              </w:rPr>
-            </w:pPr>
-            <w:r>
-              <w:rPr>
-                <w:b/>
-                <w:bCs/>
-                <w:szCs w:val="20"/>
-              </w:rPr>
-              <w:t>i</w:t>
-            </w:r>
-            <w:r>
-              <w:rPr>
-                <w:b/>
-                <w:bCs/>
-                <w:szCs w:val="20"/>
-              </w:rPr>
-              <w:t>tiporespuestavalida</w:t>
-            </w:r>
-            <w:r>
-              <w:rPr>
-                <w:b/>
-                <w:bCs/>
-                <w:szCs w:val="20"/>
-              </w:rPr>
-              <w:t>1 y</w:t>
-            </w:r>
-            <w:r>
-              <w:rPr>
-                <w:szCs w:val="20"/>
-              </w:rPr>
-              <w:t xml:space="preserve"> </w:t>
-            </w:r>
-            <w:r>
-              <w:rPr>
-                <w:b/>
-                <w:bCs/>
-                <w:szCs w:val="20"/>
-              </w:rPr>
               <w:t>itiporespuestavalida2</w:t>
             </w:r>
             <w:r>
@@ -3278,21 +2418,7 @@
               <w:rPr>
                 <w:szCs w:val="20"/>
               </w:rPr>
-              <w:t xml:space="preserve"> respuesta </w:t>
-            </w:r>
-            <w:proofErr w:type="spellStart"/>
-            <w:r>
-              <w:rPr>
-                <w:szCs w:val="20"/>
-              </w:rPr>
-              <w:t>Sip</w:t>
-            </w:r>
-            <w:proofErr w:type="spellEnd"/>
-            <w:r>
-              <w:rPr>
-                <w:szCs w:val="20"/>
-              </w:rPr>
-              <w:t xml:space="preserve"> que se da por valida en la supervisión del colateral mediante SIP-OPTIONS.</w:t>
+              <w:t xml:space="preserve"> respuesta Sip que se da por valida en la supervisión del colateral mediante SIP-OPTIONS.</w:t>
             </w:r>
           </w:p>
           <w:p>
@@ -3334,35 +2460,7 @@
               <w:rPr>
                 <w:szCs w:val="20"/>
               </w:rPr>
-              <w:t xml:space="preserve">: el colateral se da por presente cuando responde </w:t>
-            </w:r>
-            <w:proofErr w:type="spellStart"/>
-            <w:r>
-              <w:rPr>
-                <w:szCs w:val="20"/>
-              </w:rPr>
-              <w:t>sip_OK</w:t>
-            </w:r>
-            <w:proofErr w:type="spellEnd"/>
-            <w:r>
-              <w:rPr>
-                <w:szCs w:val="20"/>
-              </w:rPr>
-              <w:t xml:space="preserve"> al </w:t>
-            </w:r>
-            <w:proofErr w:type="spellStart"/>
-            <w:r>
-              <w:rPr>
-                <w:szCs w:val="20"/>
-              </w:rPr>
-              <w:t>sip</w:t>
-            </w:r>
-            <w:proofErr w:type="spellEnd"/>
-            <w:r>
-              <w:rPr>
-                <w:szCs w:val="20"/>
-              </w:rPr>
-              <w:t>-OPTIONS</w:t>
+              <w:t>: el colateral se da por presente cuando responde sip_OK al sip-OPTIONS</w:t>
             </w:r>
           </w:p>
           <w:p>
@@ -3404,49 +2502,7 @@
               <w:rPr>
                 <w:szCs w:val="20"/>
               </w:rPr>
-              <w:t xml:space="preserve">: el colateral se da por presente cuando responde </w:t>
-            </w:r>
-            <w:proofErr w:type="spellStart"/>
-            <w:r>
-              <w:rPr>
-                <w:szCs w:val="20"/>
-              </w:rPr>
-              <w:t>sip_OK</w:t>
-            </w:r>
-            <w:proofErr w:type="spellEnd"/>
-            <w:r>
-              <w:rPr>
-                <w:szCs w:val="20"/>
-              </w:rPr>
-              <w:t xml:space="preserve"> o cualquier respuesta </w:t>
-            </w:r>
-            <w:proofErr w:type="spellStart"/>
-            <w:r>
-              <w:rPr>
-                <w:szCs w:val="20"/>
-              </w:rPr>
-              <w:t>sip</w:t>
-            </w:r>
-            <w:proofErr w:type="spellEnd"/>
-            <w:r>
-              <w:rPr>
-                <w:szCs w:val="20"/>
-              </w:rPr>
-              <w:t xml:space="preserve"> al </w:t>
-            </w:r>
-            <w:proofErr w:type="spellStart"/>
-            <w:r>
-              <w:rPr>
-                <w:szCs w:val="20"/>
-              </w:rPr>
-              <w:t>sip</w:t>
-            </w:r>
-            <w:proofErr w:type="spellEnd"/>
-            <w:r>
-              <w:rPr>
-                <w:szCs w:val="20"/>
-              </w:rPr>
-              <w:t>-OPTIONS</w:t>
+              <w:t>: el colateral se da por presente cuando responde sip_OK o cualquier respuesta sip al sip-OPTIONS</w:t>
             </w:r>
           </w:p>
           <w:p>
@@ -3470,52 +2526,19 @@
                 <w:szCs w:val="18"/>
               </w:rPr>
             </w:pPr>
-            <w:proofErr w:type="spellStart"/>
-            <w:r>
-              <w:rPr>
-                <w:sz w:val="18"/>
-                <w:szCs w:val="18"/>
-              </w:rPr>
-              <w:t>sRecurso</w:t>
-            </w:r>
-            <w:proofErr w:type="spellEnd"/>
-            <w:r>
-              <w:rPr>
-                <w:sz w:val="18"/>
-                <w:szCs w:val="18"/>
-              </w:rPr>
-              <w:t>[i</w:t>
-            </w:r>
-            <w:proofErr w:type="gramStart"/>
-            <w:r>
-              <w:rPr>
-                <w:sz w:val="18"/>
-                <w:szCs w:val="18"/>
-              </w:rPr>
-              <w:t>].</w:t>
-            </w:r>
-            <w:proofErr w:type="spellStart"/>
-            <w:r>
-              <w:rPr>
-                <w:sz w:val="18"/>
-                <w:szCs w:val="18"/>
-              </w:rPr>
-              <w:t>uIf.s</w:t>
-            </w:r>
-            <w:r>
-              <w:rPr>
-                <w:sz w:val="18"/>
-                <w:szCs w:val="18"/>
-              </w:rPr>
-              <w:t>General</w:t>
-            </w:r>
-            <w:proofErr w:type="gramEnd"/>
-            <w:r>
-              <w:rPr>
-                <w:sz w:val="18"/>
-                <w:szCs w:val="18"/>
-              </w:rPr>
-              <w:t>.</w:t>
+            <w:r>
+              <w:rPr>
+                <w:sz w:val="18"/>
+                <w:szCs w:val="18"/>
+              </w:rPr>
+              <w:t>sRecurso[i].uIf.s</w:t>
+            </w:r>
+            <w:r>
+              <w:rPr>
+                <w:sz w:val="18"/>
+                <w:szCs w:val="18"/>
+              </w:rPr>
+              <w:t>General.</w:t>
             </w:r>
             <w:r>
               <w:rPr>
@@ -3524,7 +2547,6 @@
               </w:rPr>
               <w:t>colateralPP</w:t>
             </w:r>
-            <w:proofErr w:type="spellEnd"/>
           </w:p>
         </w:tc>
       </w:tr>
@@ -3593,47 +2615,17 @@
               </w:rPr>
               <w:t xml:space="preserve"> (</w:t>
             </w:r>
-            <w:proofErr w:type="spellStart"/>
-            <w:r>
-              <w:rPr>
-                <w:szCs w:val="20"/>
-              </w:rPr>
-              <w:t>struct</w:t>
-            </w:r>
-            <w:proofErr w:type="spellEnd"/>
-            <w:r>
-              <w:rPr>
-                <w:szCs w:val="20"/>
-              </w:rPr>
-              <w:t xml:space="preserve"> </w:t>
-            </w:r>
-            <w:proofErr w:type="spellStart"/>
-            <w:r>
-              <w:rPr>
-                <w:szCs w:val="20"/>
-              </w:rPr>
-              <w:t>cfgColateralPP</w:t>
-            </w:r>
-            <w:proofErr w:type="spellEnd"/>
-            <w:r>
-              <w:rPr>
-                <w:szCs w:val="20"/>
-              </w:rPr>
-              <w:t xml:space="preserve">) ya existe, pero ahora se </w:t>
-            </w:r>
-            <w:proofErr w:type="spellStart"/>
-            <w:r>
-              <w:rPr>
-                <w:szCs w:val="20"/>
-              </w:rPr>
-              <w:t>amplia</w:t>
-            </w:r>
-            <w:proofErr w:type="spellEnd"/>
-            <w:r>
-              <w:rPr>
-                <w:szCs w:val="20"/>
-              </w:rPr>
-              <w:t>.</w:t>
+            <w:r>
+              <w:rPr>
+                <w:szCs w:val="20"/>
+              </w:rPr>
+              <w:t>struct cfgColateralPP</w:t>
+            </w:r>
+            <w:r>
+              <w:rPr>
+                <w:szCs w:val="20"/>
+              </w:rPr>
+              <w:t>) ya existe, pero ahora se amplia.</w:t>
             </w:r>
           </w:p>
           <w:p>
@@ -3711,8 +2703,6 @@
           <w:szCs w:val="20"/>
         </w:rPr>
       </w:pPr>
-      <w:bookmarkStart w:id="0" w:name="_GoBack"/>
-      <w:bookmarkEnd w:id="0"/>
     </w:p>
     <w:sectPr>
       <w:pgSz w:w="11906" w:h="16838" w:code="9"/>
@@ -3725,7 +2715,7 @@
 </file>
 
 <file path=word/endnotes.xml><?xml version="1.0" encoding="utf-8"?>
-<w:endnotes xmlns:wpc="http://schemas.microsoft.com/office/word/2010/wordprocessingCanvas" xmlns:cx="http://schemas.microsoft.com/office/drawing/2014/chartex" xmlns:cx1="http://schemas.microsoft.com/office/drawing/2015/9/8/chartex" xmlns:cx2="http://schemas.microsoft.com/office/drawing/2015/10/21/chartex" xmlns:cx3="http://schemas.microsoft.com/office/drawing/2016/5/9/chartex" xmlns:cx4="http://schemas.microsoft.com/office/drawing/2016/5/10/chartex" xmlns:cx5="http://schemas.microsoft.com/office/drawing/2016/5/11/chartex" xmlns:cx6="http://schemas.microsoft.com/office/drawing/2016/5/12/chartex" xmlns:cx7="http://schemas.microsoft.com/office/drawing/2016/5/13/chartex" xmlns:cx8="http://schemas.microsoft.com/office/drawing/2016/5/14/chartex" xmlns:mc="http://schemas.openxmlformats.org/markup-compatibility/2006" xmlns:aink="http://schemas.microsoft.com/office/drawing/2016/ink" xmlns:am3d="http://schemas.microsoft.com/office/drawing/2017/model3d" xmlns:o="urn:schemas-microsoft-com:office:office" xmlns:r="http://schemas.openxmlformats.org/officeDocument/2006/relationships" xmlns:m="http://schemas.openxmlformats.org/officeDocument/2006/math" xmlns:v="urn:schemas-microsoft-com:vml" xmlns:wp14="http://schemas.microsoft.com/office/word/2010/wordprocessingDrawing" xmlns:wp="http://schemas.openxmlformats.org/drawingml/2006/wordprocessingDrawing" xmlns:w10="urn:schemas-microsoft-com:office:word" xmlns:w="http://schemas.openxmlformats.org/wordprocessingml/2006/main" xmlns:w14="http://schemas.microsoft.com/office/word/2010/wordml" xmlns:w15="http://schemas.microsoft.com/office/word/2012/wordml" xmlns:w16cid="http://schemas.microsoft.com/office/word/2016/wordml/cid" xmlns:w16se="http://schemas.microsoft.com/office/word/2015/wordml/symex" xmlns:wpg="http://schemas.microsoft.com/office/word/2010/wordprocessingGroup" xmlns:wpi="http://schemas.microsoft.com/office/word/2010/wordprocessingInk" xmlns:wne="http://schemas.microsoft.com/office/word/2006/wordml" xmlns:wps="http://schemas.microsoft.com/office/word/2010/wordprocessingShape" mc:Ignorable="w14 w15 w16se w16cid wp14">
+<w:endnotes xmlns:wpc="http://schemas.microsoft.com/office/word/2010/wordprocessingCanvas" xmlns:mc="http://schemas.openxmlformats.org/markup-compatibility/2006" xmlns:o="urn:schemas-microsoft-com:office:office" xmlns:r="http://schemas.openxmlformats.org/officeDocument/2006/relationships" xmlns:m="http://schemas.openxmlformats.org/officeDocument/2006/math" xmlns:v="urn:schemas-microsoft-com:vml" xmlns:wp14="http://schemas.microsoft.com/office/word/2010/wordprocessingDrawing" xmlns:wp="http://schemas.openxmlformats.org/drawingml/2006/wordprocessingDrawing" xmlns:w10="urn:schemas-microsoft-com:office:word" xmlns:w="http://schemas.openxmlformats.org/wordprocessingml/2006/main" xmlns:w14="http://schemas.microsoft.com/office/word/2010/wordml" xmlns:w15="http://schemas.microsoft.com/office/word/2012/wordml" xmlns:wpg="http://schemas.microsoft.com/office/word/2010/wordprocessingGroup" xmlns:wpi="http://schemas.microsoft.com/office/word/2010/wordprocessingInk" xmlns:wne="http://schemas.microsoft.com/office/word/2006/wordml" xmlns:wps="http://schemas.microsoft.com/office/word/2010/wordprocessingShape" mc:Ignorable="w14 w15 wp14">
   <w:endnote w:type="separator" w:id="-1">
     <w:p>
       <w:r>
@@ -3744,7 +2734,7 @@
 </file>
 
 <file path=word/footnotes.xml><?xml version="1.0" encoding="utf-8"?>
-<w:footnotes xmlns:wpc="http://schemas.microsoft.com/office/word/2010/wordprocessingCanvas" xmlns:cx="http://schemas.microsoft.com/office/drawing/2014/chartex" xmlns:cx1="http://schemas.microsoft.com/office/drawing/2015/9/8/chartex" xmlns:cx2="http://schemas.microsoft.com/office/drawing/2015/10/21/chartex" xmlns:cx3="http://schemas.microsoft.com/office/drawing/2016/5/9/chartex" xmlns:cx4="http://schemas.microsoft.com/office/drawing/2016/5/10/chartex" xmlns:cx5="http://schemas.microsoft.com/office/drawing/2016/5/11/chartex" xmlns:cx6="http://schemas.microsoft.com/office/drawing/2016/5/12/chartex" xmlns:cx7="http://schemas.microsoft.com/office/drawing/2016/5/13/chartex" xmlns:cx8="http://schemas.microsoft.com/office/drawing/2016/5/14/chartex" xmlns:mc="http://schemas.openxmlformats.org/markup-compatibility/2006" xmlns:aink="http://schemas.microsoft.com/office/drawing/2016/ink" xmlns:am3d="http://schemas.microsoft.com/office/drawing/2017/model3d" xmlns:o="urn:schemas-microsoft-com:office:office" xmlns:r="http://schemas.openxmlformats.org/officeDocument/2006/relationships" xmlns:m="http://schemas.openxmlformats.org/officeDocument/2006/math" xmlns:v="urn:schemas-microsoft-com:vml" xmlns:wp14="http://schemas.microsoft.com/office/word/2010/wordprocessingDrawing" xmlns:wp="http://schemas.openxmlformats.org/drawingml/2006/wordprocessingDrawing" xmlns:w10="urn:schemas-microsoft-com:office:word" xmlns:w="http://schemas.openxmlformats.org/wordprocessingml/2006/main" xmlns:w14="http://schemas.microsoft.com/office/word/2010/wordml" xmlns:w15="http://schemas.microsoft.com/office/word/2012/wordml" xmlns:w16cid="http://schemas.microsoft.com/office/word/2016/wordml/cid" xmlns:w16se="http://schemas.microsoft.com/office/word/2015/wordml/symex" xmlns:wpg="http://schemas.microsoft.com/office/word/2010/wordprocessingGroup" xmlns:wpi="http://schemas.microsoft.com/office/word/2010/wordprocessingInk" xmlns:wne="http://schemas.microsoft.com/office/word/2006/wordml" xmlns:wps="http://schemas.microsoft.com/office/word/2010/wordprocessingShape" mc:Ignorable="w14 w15 w16se w16cid wp14">
+<w:footnotes xmlns:wpc="http://schemas.microsoft.com/office/word/2010/wordprocessingCanvas" xmlns:mc="http://schemas.openxmlformats.org/markup-compatibility/2006" xmlns:o="urn:schemas-microsoft-com:office:office" xmlns:r="http://schemas.openxmlformats.org/officeDocument/2006/relationships" xmlns:m="http://schemas.openxmlformats.org/officeDocument/2006/math" xmlns:v="urn:schemas-microsoft-com:vml" xmlns:wp14="http://schemas.microsoft.com/office/word/2010/wordprocessingDrawing" xmlns:wp="http://schemas.openxmlformats.org/drawingml/2006/wordprocessingDrawing" xmlns:w10="urn:schemas-microsoft-com:office:word" xmlns:w="http://schemas.openxmlformats.org/wordprocessingml/2006/main" xmlns:w14="http://schemas.microsoft.com/office/word/2010/wordml" xmlns:w15="http://schemas.microsoft.com/office/word/2012/wordml" xmlns:wpg="http://schemas.microsoft.com/office/word/2010/wordprocessingGroup" xmlns:wpi="http://schemas.microsoft.com/office/word/2010/wordprocessingInk" xmlns:wne="http://schemas.microsoft.com/office/word/2006/wordml" xmlns:wps="http://schemas.microsoft.com/office/word/2010/wordprocessingShape" mc:Ignorable="w14 w15 wp14">
   <w:footnote w:type="separator" w:id="-1">
     <w:p>
       <w:r>
@@ -3763,7 +2753,7 @@
 </file>
 
 <file path=word/numbering.xml><?xml version="1.0" encoding="utf-8"?>
-<w:numbering xmlns:wpc="http://schemas.microsoft.com/office/word/2010/wordprocessingCanvas" xmlns:cx="http://schemas.microsoft.com/office/drawing/2014/chartex" xmlns:cx1="http://schemas.microsoft.com/office/drawing/2015/9/8/chartex" xmlns:cx2="http://schemas.microsoft.com/office/drawing/2015/10/21/chartex" xmlns:cx3="http://schemas.microsoft.com/office/drawing/2016/5/9/chartex" xmlns:cx4="http://schemas.microsoft.com/office/drawing/2016/5/10/chartex" xmlns:cx5="http://schemas.microsoft.com/office/drawing/2016/5/11/chartex" xmlns:cx6="http://schemas.microsoft.com/office/drawing/2016/5/12/chartex" xmlns:cx7="http://schemas.microsoft.com/office/drawing/2016/5/13/chartex" xmlns:cx8="http://schemas.microsoft.com/office/drawing/2016/5/14/chartex" xmlns:mc="http://schemas.openxmlformats.org/markup-compatibility/2006" xmlns:aink="http://schemas.microsoft.com/office/drawing/2016/ink" xmlns:am3d="http://schemas.microsoft.com/office/drawing/2017/model3d" xmlns:o="urn:schemas-microsoft-com:office:office" xmlns:r="http://schemas.openxmlformats.org/officeDocument/2006/relationships" xmlns:m="http://schemas.openxmlformats.org/officeDocument/2006/math" xmlns:v="urn:schemas-microsoft-com:vml" xmlns:wp14="http://schemas.microsoft.com/office/word/2010/wordprocessingDrawing" xmlns:wp="http://schemas.openxmlformats.org/drawingml/2006/wordprocessingDrawing" xmlns:w10="urn:schemas-microsoft-com:office:word" xmlns:w="http://schemas.openxmlformats.org/wordprocessingml/2006/main" xmlns:w14="http://schemas.microsoft.com/office/word/2010/wordml" xmlns:w15="http://schemas.microsoft.com/office/word/2012/wordml" xmlns:w16cid="http://schemas.microsoft.com/office/word/2016/wordml/cid" xmlns:w16se="http://schemas.microsoft.com/office/word/2015/wordml/symex" xmlns:wpg="http://schemas.microsoft.com/office/word/2010/wordprocessingGroup" xmlns:wpi="http://schemas.microsoft.com/office/word/2010/wordprocessingInk" xmlns:wne="http://schemas.microsoft.com/office/word/2006/wordml" xmlns:wps="http://schemas.microsoft.com/office/word/2010/wordprocessingShape" mc:Ignorable="w14 w15 w16se w16cid wp14">
+<w:numbering xmlns:wpc="http://schemas.microsoft.com/office/word/2010/wordprocessingCanvas" xmlns:mc="http://schemas.openxmlformats.org/markup-compatibility/2006" xmlns:o="urn:schemas-microsoft-com:office:office" xmlns:r="http://schemas.openxmlformats.org/officeDocument/2006/relationships" xmlns:m="http://schemas.openxmlformats.org/officeDocument/2006/math" xmlns:v="urn:schemas-microsoft-com:vml" xmlns:wp14="http://schemas.microsoft.com/office/word/2010/wordprocessingDrawing" xmlns:wp="http://schemas.openxmlformats.org/drawingml/2006/wordprocessingDrawing" xmlns:w10="urn:schemas-microsoft-com:office:word" xmlns:w="http://schemas.openxmlformats.org/wordprocessingml/2006/main" xmlns:w14="http://schemas.microsoft.com/office/word/2010/wordml" xmlns:w15="http://schemas.microsoft.com/office/word/2012/wordml" xmlns:wpg="http://schemas.microsoft.com/office/word/2010/wordprocessingGroup" xmlns:wpi="http://schemas.microsoft.com/office/word/2010/wordprocessingInk" xmlns:wne="http://schemas.microsoft.com/office/word/2006/wordml" xmlns:wps="http://schemas.microsoft.com/office/word/2010/wordprocessingShape" mc:Ignorable="w14 w15 wp14">
   <w:abstractNum w:abstractNumId="0" w15:restartNumberingAfterBreak="0">
     <w:nsid w:val="038820BC"/>
     <w:multiLevelType w:val="hybridMultilevel"/>
@@ -4115,7 +3105,7 @@
 </file>
 
 <file path=word/styles.xml><?xml version="1.0" encoding="utf-8"?>
-<w:styles xmlns:mc="http://schemas.openxmlformats.org/markup-compatibility/2006" xmlns:r="http://schemas.openxmlformats.org/officeDocument/2006/relationships" xmlns:w="http://schemas.openxmlformats.org/wordprocessingml/2006/main" xmlns:w14="http://schemas.microsoft.com/office/word/2010/wordml" xmlns:w15="http://schemas.microsoft.com/office/word/2012/wordml" xmlns:w16cid="http://schemas.microsoft.com/office/word/2016/wordml/cid" xmlns:w16se="http://schemas.microsoft.com/office/word/2015/wordml/symex" mc:Ignorable="w14 w15 w16se w16cid">
+<w:styles xmlns:mc="http://schemas.openxmlformats.org/markup-compatibility/2006" xmlns:r="http://schemas.openxmlformats.org/officeDocument/2006/relationships" xmlns:w="http://schemas.openxmlformats.org/wordprocessingml/2006/main" xmlns:w14="http://schemas.microsoft.com/office/word/2010/wordml" xmlns:w15="http://schemas.microsoft.com/office/word/2012/wordml" mc:Ignorable="w14 w15">
   <w:docDefaults>
     <w:rPrDefault>
       <w:rPr>
@@ -4125,7 +3115,7 @@
     </w:rPrDefault>
     <w:pPrDefault/>
   </w:docDefaults>
-  <w:latentStyles w:defLockedState="0" w:defUIPriority="0" w:defSemiHidden="0" w:defUnhideWhenUsed="0" w:defQFormat="0" w:count="377">
+  <w:latentStyles w:defLockedState="0" w:defUIPriority="0" w:defSemiHidden="0" w:defUnhideWhenUsed="0" w:defQFormat="0" w:count="371">
     <w:lsdException w:name="Normal" w:qFormat="1"/>
     <w:lsdException w:name="heading 1" w:qFormat="1"/>
     <w:lsdException w:name="heading 2" w:semiHidden="1" w:unhideWhenUsed="1" w:qFormat="1"/>
@@ -4488,12 +3478,6 @@
     <w:lsdException w:name="List Table 5 Dark Accent 6" w:uiPriority="50"/>
     <w:lsdException w:name="List Table 6 Colorful Accent 6" w:uiPriority="51"/>
     <w:lsdException w:name="List Table 7 Colorful Accent 6" w:uiPriority="52"/>
-    <w:lsdException w:name="Mention" w:semiHidden="1" w:uiPriority="99" w:unhideWhenUsed="1"/>
-    <w:lsdException w:name="Smart Hyperlink" w:semiHidden="1" w:uiPriority="99" w:unhideWhenUsed="1"/>
-    <w:lsdException w:name="Hashtag" w:semiHidden="1" w:uiPriority="99" w:unhideWhenUsed="1"/>
-    <w:lsdException w:name="Unresolved Mention" w:semiHidden="1" w:uiPriority="99" w:unhideWhenUsed="1"/>
-    <w:lsdException w:name="Smart Link" w:semiHidden="1" w:uiPriority="99" w:unhideWhenUsed="1"/>
-    <w:lsdException w:name="Smart Link Error" w:semiHidden="1" w:uiPriority="99" w:unhideWhenUsed="1"/>
   </w:latentStyles>
   <w:style w:type="paragraph" w:default="1" w:styleId="Normal">
     <w:name w:val="Normal"/>

</xml_diff>